<commit_message>
Linux Bash Shell Scripting and Package Managers are created
</commit_message>
<xml_diff>
--- a/linux/class-notes/1-Linux-Basics.docx
+++ b/linux/class-notes/1-Linux-Basics.docx
@@ -117,7 +117,6 @@
           <w:lang w:val="en-US"/>
         </w:rPr>
       </w:pPr>
-      <w:proofErr w:type="gramStart"/>
       <w:r>
         <w:rPr>
           <w:rFonts w:cstheme="minorHAnsi"/>
@@ -129,7 +128,6 @@
         </w:rPr>
         <w:t>explorer.exe .</w:t>
       </w:r>
-      <w:proofErr w:type="gramEnd"/>
       <w:r>
         <w:rPr>
           <w:rFonts w:cstheme="minorHAnsi"/>
@@ -432,21 +430,8 @@
           <w:szCs w:val="24"/>
           <w:lang w:val="en-US"/>
         </w:rPr>
-        <w:t>cd</w:t>
-      </w:r>
-      <w:proofErr w:type="gramStart"/>
-      <w:r>
-        <w:rPr>
-          <w:rFonts w:cstheme="minorHAnsi"/>
-          <w:b/>
-          <w:bCs/>
-          <w:sz w:val="24"/>
-          <w:szCs w:val="24"/>
-          <w:lang w:val="en-US"/>
-        </w:rPr>
-        <w:t xml:space="preserve"> ..</w:t>
-      </w:r>
-      <w:proofErr w:type="gramEnd"/>
+        <w:t>cd ..</w:t>
+      </w:r>
       <w:r>
         <w:rPr>
           <w:rFonts w:cstheme="minorHAnsi"/>
@@ -1166,31 +1151,7 @@
           <w:szCs w:val="24"/>
           <w:lang w:val="en-US"/>
         </w:rPr>
-        <w:t xml:space="preserve"> new1/new</w:t>
-      </w:r>
-      <w:proofErr w:type="gramStart"/>
-      <w:r>
-        <w:rPr>
-          <w:rFonts w:cstheme="minorHAnsi"/>
-          <w:b/>
-          <w:bCs/>
-          <w:sz w:val="24"/>
-          <w:szCs w:val="24"/>
-          <w:lang w:val="en-US"/>
-        </w:rPr>
-        <w:t>2 :</w:t>
-      </w:r>
-      <w:proofErr w:type="gramEnd"/>
-      <w:r>
-        <w:rPr>
-          <w:rFonts w:cstheme="minorHAnsi"/>
-          <w:b/>
-          <w:bCs/>
-          <w:sz w:val="24"/>
-          <w:szCs w:val="24"/>
-          <w:lang w:val="en-US"/>
-        </w:rPr>
-        <w:t xml:space="preserve"> </w:t>
+        <w:t xml:space="preserve"> new1/new2 : </w:t>
       </w:r>
       <w:r>
         <w:rPr>
@@ -1435,31 +1396,7 @@
           <w:szCs w:val="24"/>
           <w:lang w:val="en-US"/>
         </w:rPr>
-        <w:t xml:space="preserve"> {</w:t>
-      </w:r>
-      <w:proofErr w:type="gramStart"/>
-      <w:r>
-        <w:rPr>
-          <w:rFonts w:cstheme="minorHAnsi"/>
-          <w:b/>
-          <w:bCs/>
-          <w:sz w:val="24"/>
-          <w:szCs w:val="24"/>
-          <w:lang w:val="en-US"/>
-        </w:rPr>
-        <w:t>1..</w:t>
-      </w:r>
-      <w:proofErr w:type="gramEnd"/>
-      <w:r>
-        <w:rPr>
-          <w:rFonts w:cstheme="minorHAnsi"/>
-          <w:b/>
-          <w:bCs/>
-          <w:sz w:val="24"/>
-          <w:szCs w:val="24"/>
-          <w:lang w:val="en-US"/>
-        </w:rPr>
-        <w:t>6}</w:t>
+        <w:t xml:space="preserve"> {1..6}</w:t>
       </w:r>
       <w:r>
         <w:rPr>
@@ -2316,7 +2253,6 @@
           <w:lang w:val="en-US"/>
         </w:rPr>
       </w:pPr>
-      <w:proofErr w:type="gramStart"/>
       <w:r>
         <w:rPr>
           <w:rFonts w:cstheme="minorHAnsi"/>
@@ -2335,66 +2271,36 @@
           <w:szCs w:val="24"/>
           <w:lang w:val="en-US"/>
         </w:rPr>
-        <w:t>:</w:t>
-      </w:r>
-      <w:proofErr w:type="gramEnd"/>
-      <w:r>
-        <w:rPr>
-          <w:rFonts w:cstheme="minorHAnsi"/>
-          <w:sz w:val="24"/>
-          <w:szCs w:val="24"/>
-          <w:lang w:val="en-US"/>
-        </w:rPr>
-        <w:t xml:space="preserve"> Single character</w:t>
-      </w:r>
-    </w:p>
-    <w:p>
-      <w:pPr>
-        <w:pStyle w:val="ListParagraph"/>
-        <w:rPr>
-          <w:rFonts w:cstheme="minorHAnsi"/>
-          <w:sz w:val="24"/>
-          <w:szCs w:val="24"/>
-          <w:lang w:val="en-US"/>
-        </w:rPr>
-      </w:pPr>
-      <w:r>
-        <w:rPr>
-          <w:rFonts w:cstheme="minorHAnsi"/>
-          <w:sz w:val="24"/>
-          <w:szCs w:val="24"/>
-          <w:lang w:val="en-US"/>
-        </w:rPr>
-        <w:t>Ex:  *f</w:t>
-      </w:r>
-      <w:proofErr w:type="gramStart"/>
-      <w:r>
-        <w:rPr>
-          <w:rFonts w:cstheme="minorHAnsi"/>
-          <w:sz w:val="24"/>
-          <w:szCs w:val="24"/>
-          <w:lang w:val="en-US"/>
-        </w:rPr>
-        <w:t xml:space="preserve">* </w:t>
-      </w:r>
-      <w:r>
-        <w:rPr>
-          <w:rFonts w:cstheme="minorHAnsi"/>
-          <w:sz w:val="24"/>
-          <w:szCs w:val="24"/>
-          <w:lang w:val="en-US"/>
-        </w:rPr>
-        <w:t>:</w:t>
-      </w:r>
-      <w:proofErr w:type="gramEnd"/>
-      <w:r>
-        <w:rPr>
-          <w:rFonts w:cstheme="minorHAnsi"/>
-          <w:sz w:val="24"/>
-          <w:szCs w:val="24"/>
-          <w:lang w:val="en-US"/>
-        </w:rPr>
-        <w:t xml:space="preserve"> All the files include f </w:t>
+        <w:t>: Single character</w:t>
+      </w:r>
+    </w:p>
+    <w:p>
+      <w:pPr>
+        <w:pStyle w:val="ListParagraph"/>
+        <w:rPr>
+          <w:rFonts w:cstheme="minorHAnsi"/>
+          <w:sz w:val="24"/>
+          <w:szCs w:val="24"/>
+          <w:lang w:val="en-US"/>
+        </w:rPr>
+      </w:pPr>
+      <w:r>
+        <w:rPr>
+          <w:rFonts w:cstheme="minorHAnsi"/>
+          <w:sz w:val="24"/>
+          <w:szCs w:val="24"/>
+          <w:lang w:val="en-US"/>
+        </w:rPr>
+        <w:t xml:space="preserve">Ex:  *f* </w:t>
+      </w:r>
+      <w:r>
+        <w:rPr>
+          <w:rFonts w:cstheme="minorHAnsi"/>
+          <w:sz w:val="24"/>
+          <w:szCs w:val="24"/>
+          <w:lang w:val="en-US"/>
+        </w:rPr>
+        <w:t xml:space="preserve">: All the files include f </w:t>
       </w:r>
     </w:p>
     <w:p>
@@ -2408,7 +2314,6 @@
         </w:rPr>
       </w:pPr>
       <w:proofErr w:type="spellStart"/>
-      <w:proofErr w:type="gramStart"/>
       <w:r>
         <w:rPr>
           <w:rFonts w:cstheme="minorHAnsi"/>
@@ -2421,7 +2326,6 @@
         <w:t>f?le</w:t>
       </w:r>
       <w:proofErr w:type="spellEnd"/>
-      <w:proofErr w:type="gramEnd"/>
       <w:r>
         <w:rPr>
           <w:rFonts w:cstheme="minorHAnsi"/>
@@ -2627,6 +2531,15 @@
         </w:rPr>
         <w:t xml:space="preserve"> insert mode</w:t>
       </w:r>
+      <w:r>
+        <w:rPr>
+          <w:rFonts w:cstheme="minorHAnsi"/>
+          <w:sz w:val="24"/>
+          <w:szCs w:val="24"/>
+          <w:lang w:val="en-US"/>
+        </w:rPr>
+        <w:t xml:space="preserve">    </w:t>
+      </w:r>
     </w:p>
     <w:p>
       <w:pPr>
@@ -2669,7 +2582,6 @@
         </w:rPr>
         <w:t xml:space="preserve"> </w:t>
       </w:r>
-      <w:proofErr w:type="gramStart"/>
       <w:r>
         <w:rPr>
           <w:rFonts w:cstheme="minorHAnsi"/>
@@ -2722,7 +2634,6 @@
         <w:t>:</w:t>
       </w:r>
       <w:proofErr w:type="spellStart"/>
-      <w:proofErr w:type="gramEnd"/>
       <w:r>
         <w:rPr>
           <w:rFonts w:cstheme="minorHAnsi"/>
@@ -2814,97 +2725,49 @@
           <w:szCs w:val="24"/>
           <w:lang w:val="en-US"/>
         </w:rPr>
-        <w:t xml:space="preserve"> esc </w:t>
-      </w:r>
-      <w:proofErr w:type="gramStart"/>
-      <w:r>
-        <w:rPr>
-          <w:rFonts w:cstheme="minorHAnsi"/>
-          <w:b/>
-          <w:bCs/>
-          <w:sz w:val="24"/>
-          <w:szCs w:val="24"/>
-          <w:lang w:val="en-US"/>
-        </w:rPr>
-        <w:t xml:space="preserve">  :q</w:t>
-      </w:r>
-      <w:proofErr w:type="gramEnd"/>
-      <w:r>
-        <w:rPr>
-          <w:rFonts w:cstheme="minorHAnsi"/>
-          <w:b/>
-          <w:bCs/>
-          <w:sz w:val="24"/>
-          <w:szCs w:val="24"/>
-          <w:lang w:val="en-US"/>
-        </w:rPr>
-        <w:t>!</w:t>
-      </w:r>
-    </w:p>
-    <w:p>
-      <w:pPr>
-        <w:pStyle w:val="ListParagraph"/>
-        <w:rPr>
-          <w:rFonts w:cstheme="minorHAnsi"/>
-          <w:sz w:val="24"/>
-          <w:szCs w:val="24"/>
-          <w:lang w:val="en-US"/>
-        </w:rPr>
-      </w:pPr>
-      <w:proofErr w:type="gramStart"/>
-      <w:r>
-        <w:rPr>
-          <w:rFonts w:cstheme="minorHAnsi"/>
-          <w:sz w:val="24"/>
-          <w:szCs w:val="24"/>
-          <w:lang w:val="en-US"/>
-        </w:rPr>
-        <w:t>/”word</w:t>
-      </w:r>
-      <w:proofErr w:type="gramEnd"/>
-      <w:r>
-        <w:rPr>
-          <w:rFonts w:cstheme="minorHAnsi"/>
-          <w:sz w:val="24"/>
-          <w:szCs w:val="24"/>
-          <w:lang w:val="en-US"/>
-        </w:rPr>
-        <w:t>” : search any word</w:t>
-      </w:r>
-    </w:p>
-    <w:p>
-      <w:pPr>
-        <w:pStyle w:val="ListParagraph"/>
-        <w:rPr>
-          <w:rFonts w:cstheme="minorHAnsi"/>
-          <w:sz w:val="24"/>
-          <w:szCs w:val="24"/>
-          <w:lang w:val="en-US"/>
-        </w:rPr>
-      </w:pPr>
-      <w:proofErr w:type="gramStart"/>
-      <w:r>
-        <w:rPr>
-          <w:rFonts w:cstheme="minorHAnsi"/>
-          <w:b/>
-          <w:bCs/>
-          <w:sz w:val="24"/>
-          <w:szCs w:val="24"/>
-          <w:lang w:val="en-US"/>
-        </w:rPr>
-        <w:t>:%</w:t>
-      </w:r>
-      <w:proofErr w:type="gramEnd"/>
-      <w:r>
-        <w:rPr>
-          <w:rFonts w:cstheme="minorHAnsi"/>
-          <w:b/>
-          <w:bCs/>
-          <w:sz w:val="24"/>
-          <w:szCs w:val="24"/>
-          <w:lang w:val="en-US"/>
-        </w:rPr>
-        <w:t xml:space="preserve">s/hello/good: </w:t>
+        <w:t xml:space="preserve"> esc   :q!</w:t>
+      </w:r>
+    </w:p>
+    <w:p>
+      <w:pPr>
+        <w:pStyle w:val="ListParagraph"/>
+        <w:rPr>
+          <w:rFonts w:cstheme="minorHAnsi"/>
+          <w:sz w:val="24"/>
+          <w:szCs w:val="24"/>
+          <w:lang w:val="en-US"/>
+        </w:rPr>
+      </w:pPr>
+      <w:r>
+        <w:rPr>
+          <w:rFonts w:cstheme="minorHAnsi"/>
+          <w:sz w:val="24"/>
+          <w:szCs w:val="24"/>
+          <w:lang w:val="en-US"/>
+        </w:rPr>
+        <w:t>/”word” : search any word</w:t>
+      </w:r>
+    </w:p>
+    <w:p>
+      <w:pPr>
+        <w:pStyle w:val="ListParagraph"/>
+        <w:rPr>
+          <w:rFonts w:cstheme="minorHAnsi"/>
+          <w:sz w:val="24"/>
+          <w:szCs w:val="24"/>
+          <w:lang w:val="en-US"/>
+        </w:rPr>
+      </w:pPr>
+      <w:r>
+        <w:rPr>
+          <w:rFonts w:cstheme="minorHAnsi"/>
+          <w:b/>
+          <w:bCs/>
+          <w:sz w:val="24"/>
+          <w:szCs w:val="24"/>
+          <w:lang w:val="en-US"/>
+        </w:rPr>
+        <w:t xml:space="preserve">:%s/hello/good: </w:t>
       </w:r>
       <w:r>
         <w:rPr>
@@ -3019,27 +2882,7 @@
           <w:szCs w:val="24"/>
           <w:lang w:val="en-US"/>
         </w:rPr>
-        <w:t xml:space="preserve"> </w:t>
-      </w:r>
-      <w:proofErr w:type="gramStart"/>
-      <w:r>
-        <w:rPr>
-          <w:rFonts w:cstheme="minorHAnsi"/>
-          <w:sz w:val="24"/>
-          <w:szCs w:val="24"/>
-          <w:lang w:val="en-US"/>
-        </w:rPr>
-        <w:t>p:paste</w:t>
-      </w:r>
-      <w:proofErr w:type="gramEnd"/>
-      <w:r>
-        <w:rPr>
-          <w:rFonts w:cstheme="minorHAnsi"/>
-          <w:sz w:val="24"/>
-          <w:szCs w:val="24"/>
-          <w:lang w:val="en-US"/>
-        </w:rPr>
-        <w:t xml:space="preserve"> line</w:t>
+        <w:t xml:space="preserve"> p:paste line</w:t>
       </w:r>
     </w:p>
     <w:p>
@@ -3617,19 +3460,7 @@
           <w:szCs w:val="24"/>
           <w:lang w:val="en-US"/>
         </w:rPr>
-        <w:t>cat &gt;</w:t>
-      </w:r>
-      <w:proofErr w:type="gramStart"/>
-      <w:r>
-        <w:rPr>
-          <w:rFonts w:cstheme="minorHAnsi"/>
-          <w:b/>
-          <w:bCs/>
-          <w:sz w:val="24"/>
-          <w:szCs w:val="24"/>
-          <w:lang w:val="en-US"/>
-        </w:rPr>
-        <w:t xml:space="preserve">&gt; </w:t>
+        <w:t xml:space="preserve">cat &gt;&gt; </w:t>
       </w:r>
       <w:r>
         <w:rPr>
@@ -3642,7 +3473,6 @@
         </w:rPr>
         <w:t xml:space="preserve"> file.txt</w:t>
       </w:r>
-      <w:proofErr w:type="gramEnd"/>
       <w:r>
         <w:rPr>
           <w:rFonts w:cstheme="minorHAnsi"/>
@@ -4062,7 +3892,6 @@
           <w:lang w:val="en-US"/>
         </w:rPr>
       </w:pPr>
-      <w:proofErr w:type="gramStart"/>
       <w:r>
         <w:rPr>
           <w:rFonts w:cstheme="minorHAnsi"/>
@@ -4090,17 +3919,7 @@
           <w:szCs w:val="24"/>
           <w:lang w:val="en-US"/>
         </w:rPr>
-        <w:t>:</w:t>
-      </w:r>
-      <w:proofErr w:type="gramEnd"/>
-      <w:r>
-        <w:rPr>
-          <w:rFonts w:cstheme="minorHAnsi"/>
-          <w:sz w:val="24"/>
-          <w:szCs w:val="24"/>
-          <w:lang w:val="en-US"/>
-        </w:rPr>
-        <w:t xml:space="preserve"> Show all command history</w:t>
+        <w:t>: Show all command history</w:t>
       </w:r>
     </w:p>
     <w:p>
@@ -4208,38 +4027,16 @@
           <w:szCs w:val="24"/>
           <w:lang w:val="en-US"/>
         </w:rPr>
-        <w:t xml:space="preserve"> –</w:t>
-      </w:r>
-      <w:proofErr w:type="gramStart"/>
-      <w:r>
-        <w:rPr>
-          <w:rFonts w:cstheme="minorHAnsi"/>
-          <w:b/>
-          <w:bCs/>
-          <w:sz w:val="24"/>
-          <w:szCs w:val="24"/>
-          <w:lang w:val="en-US"/>
-        </w:rPr>
-        <w:t>help</w:t>
-      </w:r>
-      <w:r>
-        <w:rPr>
-          <w:rFonts w:cstheme="minorHAnsi"/>
-          <w:sz w:val="24"/>
-          <w:szCs w:val="24"/>
-          <w:lang w:val="en-US"/>
-        </w:rPr>
-        <w:t xml:space="preserve"> :</w:t>
-      </w:r>
-      <w:proofErr w:type="gramEnd"/>
-      <w:r>
-        <w:rPr>
-          <w:rFonts w:cstheme="minorHAnsi"/>
-          <w:sz w:val="24"/>
-          <w:szCs w:val="24"/>
-          <w:lang w:val="en-US"/>
-        </w:rPr>
-        <w:t xml:space="preserve"> </w:t>
+        <w:t xml:space="preserve"> –help</w:t>
+      </w:r>
+      <w:r>
+        <w:rPr>
+          <w:rFonts w:cstheme="minorHAnsi"/>
+          <w:sz w:val="24"/>
+          <w:szCs w:val="24"/>
+          <w:lang w:val="en-US"/>
+        </w:rPr>
+        <w:t xml:space="preserve"> : </w:t>
       </w:r>
       <w:r>
         <w:rPr>
@@ -4356,27 +4153,7 @@
           <w:szCs w:val="24"/>
           <w:lang w:val="en-US"/>
         </w:rPr>
-        <w:t>u-</w:t>
-      </w:r>
-      <w:proofErr w:type="gramStart"/>
-      <w:r>
-        <w:rPr>
-          <w:rFonts w:cstheme="minorHAnsi"/>
-          <w:sz w:val="24"/>
-          <w:szCs w:val="24"/>
-          <w:lang w:val="en-US"/>
-        </w:rPr>
-        <w:t>x,g</w:t>
-      </w:r>
-      <w:proofErr w:type="gramEnd"/>
-      <w:r>
-        <w:rPr>
-          <w:rFonts w:cstheme="minorHAnsi"/>
-          <w:sz w:val="24"/>
-          <w:szCs w:val="24"/>
-          <w:lang w:val="en-US"/>
-        </w:rPr>
-        <w:t>+w</w:t>
+        <w:t>u-x,g+w</w:t>
       </w:r>
       <w:r>
         <w:rPr>
@@ -4509,29 +4286,7 @@
           <w:szCs w:val="24"/>
           <w:lang w:eastAsia="en-GB"/>
         </w:rPr>
-        <w:t xml:space="preserve">User u, Group g, </w:t>
-      </w:r>
-      <w:proofErr w:type="gramStart"/>
-      <w:r>
-        <w:rPr>
-          <w:rFonts w:eastAsia="Times New Roman" w:cstheme="minorHAnsi"/>
-          <w:color w:val="24292F"/>
-          <w:sz w:val="24"/>
-          <w:szCs w:val="24"/>
-          <w:lang w:eastAsia="en-GB"/>
-        </w:rPr>
-        <w:t>Others</w:t>
-      </w:r>
-      <w:proofErr w:type="gramEnd"/>
-      <w:r>
-        <w:rPr>
-          <w:rFonts w:eastAsia="Times New Roman" w:cstheme="minorHAnsi"/>
-          <w:color w:val="24292F"/>
-          <w:sz w:val="24"/>
-          <w:szCs w:val="24"/>
-          <w:lang w:eastAsia="en-GB"/>
-        </w:rPr>
-        <w:t xml:space="preserve"> o</w:t>
+        <w:t>User u, Group g, Others o</w:t>
       </w:r>
     </w:p>
     <w:p>

</xml_diff>